<commit_message>
zadania na 4 sprint
</commit_message>
<xml_diff>
--- a/sprints.docx
+++ b/sprints.docx
@@ -175,6 +175,175 @@
       <w:r>
         <w:t xml:space="preserve"> (Mateusz)</w:t>
       </w:r>
+    </w:p>
+    <w:p>
+      <w:r>
+        <w:t>SPRINT4</w:t>
+      </w:r>
+    </w:p>
+    <w:p>
+      <w:r>
+        <w:t>ZADANIA:</w:t>
+      </w:r>
+    </w:p>
+    <w:p>
+      <w:pPr>
+        <w:pStyle w:val="Akapitzlist"/>
+        <w:numPr>
+          <w:ilvl w:val="0"/>
+          <w:numId w:val="4"/>
+        </w:numPr>
+      </w:pPr>
+      <w:r>
+        <w:t xml:space="preserve">baza danych: kilka kluczy obcych </w:t>
+      </w:r>
+      <w:proofErr w:type="spellStart"/>
+      <w:r>
+        <w:t>gatunkow</w:t>
+      </w:r>
+      <w:proofErr w:type="spellEnd"/>
+      <w:r>
+        <w:t xml:space="preserve"> w tabeli </w:t>
+      </w:r>
+      <w:proofErr w:type="spellStart"/>
+      <w:r>
+        <w:t>zespoly</w:t>
+      </w:r>
+      <w:proofErr w:type="spellEnd"/>
+      <w:r>
+        <w:t xml:space="preserve">, </w:t>
+      </w:r>
+      <w:proofErr w:type="spellStart"/>
+      <w:r>
+        <w:t>zeby</w:t>
+      </w:r>
+      <w:proofErr w:type="spellEnd"/>
+      <w:r>
+        <w:t xml:space="preserve"> </w:t>
+      </w:r>
+      <w:proofErr w:type="spellStart"/>
+      <w:r>
+        <w:t>mozna</w:t>
+      </w:r>
+      <w:proofErr w:type="spellEnd"/>
+      <w:r>
+        <w:t xml:space="preserve"> </w:t>
+      </w:r>
+      <w:proofErr w:type="spellStart"/>
+      <w:r>
+        <w:t>bylo</w:t>
+      </w:r>
+      <w:proofErr w:type="spellEnd"/>
+      <w:r>
+        <w:t xml:space="preserve"> </w:t>
+      </w:r>
+      <w:proofErr w:type="spellStart"/>
+      <w:r>
+        <w:t>dodac</w:t>
+      </w:r>
+      <w:proofErr w:type="spellEnd"/>
+      <w:r>
+        <w:t xml:space="preserve"> kilka </w:t>
+      </w:r>
+      <w:proofErr w:type="spellStart"/>
+      <w:r>
+        <w:t>gatunkow</w:t>
+      </w:r>
+      <w:proofErr w:type="spellEnd"/>
+      <w:r>
+        <w:t xml:space="preserve"> do </w:t>
+      </w:r>
+      <w:proofErr w:type="spellStart"/>
+      <w:r>
+        <w:t>zespolu</w:t>
+      </w:r>
+      <w:proofErr w:type="spellEnd"/>
+      <w:r>
+        <w:t xml:space="preserve"> (np. 3)</w:t>
+      </w:r>
+    </w:p>
+    <w:p>
+      <w:pPr>
+        <w:pStyle w:val="Akapitzlist"/>
+        <w:numPr>
+          <w:ilvl w:val="0"/>
+          <w:numId w:val="4"/>
+        </w:numPr>
+      </w:pPr>
+      <w:r>
+        <w:t xml:space="preserve">baza danych: implementacja </w:t>
+      </w:r>
+      <w:proofErr w:type="spellStart"/>
+      <w:r>
+        <w:t>zapytan</w:t>
+      </w:r>
+      <w:proofErr w:type="spellEnd"/>
+      <w:r>
+        <w:t xml:space="preserve"> </w:t>
+      </w:r>
+      <w:proofErr w:type="spellStart"/>
+      <w:r>
+        <w:t>mysql</w:t>
+      </w:r>
+      <w:proofErr w:type="spellEnd"/>
+      <w:r>
+        <w:t xml:space="preserve"> </w:t>
+      </w:r>
+      <w:proofErr w:type="spellStart"/>
+      <w:r>
+        <w:t>iltrowania</w:t>
+      </w:r>
+      <w:proofErr w:type="spellEnd"/>
+      <w:r>
+        <w:t xml:space="preserve"> </w:t>
+      </w:r>
+      <w:proofErr w:type="spellStart"/>
+      <w:r>
+        <w:t>wynikow</w:t>
+      </w:r>
+      <w:proofErr w:type="spellEnd"/>
+    </w:p>
+    <w:p>
+      <w:pPr>
+        <w:pStyle w:val="Akapitzlist"/>
+        <w:numPr>
+          <w:ilvl w:val="0"/>
+          <w:numId w:val="4"/>
+        </w:numPr>
+      </w:pPr>
+      <w:r>
+        <w:t xml:space="preserve">front: stworzenie panelu </w:t>
+      </w:r>
+      <w:proofErr w:type="spellStart"/>
+      <w:r>
+        <w:t>filtrow</w:t>
+      </w:r>
+      <w:proofErr w:type="spellEnd"/>
+    </w:p>
+    <w:p>
+      <w:pPr>
+        <w:pStyle w:val="Akapitzlist"/>
+        <w:numPr>
+          <w:ilvl w:val="0"/>
+          <w:numId w:val="4"/>
+        </w:numPr>
+      </w:pPr>
+      <w:r>
+        <w:t xml:space="preserve">baza danych: przechowywanie </w:t>
+      </w:r>
+      <w:proofErr w:type="spellStart"/>
+      <w:r>
+        <w:t>odnosnikow</w:t>
+      </w:r>
+      <w:proofErr w:type="spellEnd"/>
+      <w:r>
+        <w:t xml:space="preserve"> do </w:t>
+      </w:r>
+      <w:proofErr w:type="spellStart"/>
+      <w:r>
+        <w:t>obrazkow</w:t>
+      </w:r>
+      <w:proofErr w:type="spellEnd"/>
     </w:p>
     <w:sectPr>
       <w:pgSz w:w="11906" w:h="16838"/>
@@ -446,6 +615,92 @@
       </w:pPr>
     </w:lvl>
   </w:abstractNum>
+  <w:abstractNum w:abstractNumId="3">
+    <w:nsid w:val="41A5132F"/>
+    <w:multiLevelType w:val="hybridMultilevel"/>
+    <w:tmpl w:val="6B7017A8"/>
+    <w:lvl w:ilvl="0" w:tplc="0415000F">
+      <w:start w:val="1"/>
+      <w:numFmt w:val="decimal"/>
+      <w:lvlText w:val="%1."/>
+      <w:lvlJc w:val="left"/>
+      <w:pPr>
+        <w:ind w:left="720" w:hanging="360"/>
+      </w:pPr>
+    </w:lvl>
+    <w:lvl w:ilvl="1" w:tplc="04150019" w:tentative="1">
+      <w:start w:val="1"/>
+      <w:numFmt w:val="lowerLetter"/>
+      <w:lvlText w:val="%2."/>
+      <w:lvlJc w:val="left"/>
+      <w:pPr>
+        <w:ind w:left="1440" w:hanging="360"/>
+      </w:pPr>
+    </w:lvl>
+    <w:lvl w:ilvl="2" w:tplc="0415001B" w:tentative="1">
+      <w:start w:val="1"/>
+      <w:numFmt w:val="lowerRoman"/>
+      <w:lvlText w:val="%3."/>
+      <w:lvlJc w:val="right"/>
+      <w:pPr>
+        <w:ind w:left="2160" w:hanging="180"/>
+      </w:pPr>
+    </w:lvl>
+    <w:lvl w:ilvl="3" w:tplc="0415000F" w:tentative="1">
+      <w:start w:val="1"/>
+      <w:numFmt w:val="decimal"/>
+      <w:lvlText w:val="%4."/>
+      <w:lvlJc w:val="left"/>
+      <w:pPr>
+        <w:ind w:left="2880" w:hanging="360"/>
+      </w:pPr>
+    </w:lvl>
+    <w:lvl w:ilvl="4" w:tplc="04150019" w:tentative="1">
+      <w:start w:val="1"/>
+      <w:numFmt w:val="lowerLetter"/>
+      <w:lvlText w:val="%5."/>
+      <w:lvlJc w:val="left"/>
+      <w:pPr>
+        <w:ind w:left="3600" w:hanging="360"/>
+      </w:pPr>
+    </w:lvl>
+    <w:lvl w:ilvl="5" w:tplc="0415001B" w:tentative="1">
+      <w:start w:val="1"/>
+      <w:numFmt w:val="lowerRoman"/>
+      <w:lvlText w:val="%6."/>
+      <w:lvlJc w:val="right"/>
+      <w:pPr>
+        <w:ind w:left="4320" w:hanging="180"/>
+      </w:pPr>
+    </w:lvl>
+    <w:lvl w:ilvl="6" w:tplc="0415000F" w:tentative="1">
+      <w:start w:val="1"/>
+      <w:numFmt w:val="decimal"/>
+      <w:lvlText w:val="%7."/>
+      <w:lvlJc w:val="left"/>
+      <w:pPr>
+        <w:ind w:left="5040" w:hanging="360"/>
+      </w:pPr>
+    </w:lvl>
+    <w:lvl w:ilvl="7" w:tplc="04150019" w:tentative="1">
+      <w:start w:val="1"/>
+      <w:numFmt w:val="lowerLetter"/>
+      <w:lvlText w:val="%8."/>
+      <w:lvlJc w:val="left"/>
+      <w:pPr>
+        <w:ind w:left="5760" w:hanging="360"/>
+      </w:pPr>
+    </w:lvl>
+    <w:lvl w:ilvl="8" w:tplc="0415001B" w:tentative="1">
+      <w:start w:val="1"/>
+      <w:numFmt w:val="lowerRoman"/>
+      <w:lvlText w:val="%9."/>
+      <w:lvlJc w:val="right"/>
+      <w:pPr>
+        <w:ind w:left="6480" w:hanging="180"/>
+      </w:pPr>
+    </w:lvl>
+  </w:abstractNum>
   <w:num w:numId="1">
     <w:abstractNumId w:val="2"/>
   </w:num>
@@ -454,6 +709,9 @@
   </w:num>
   <w:num w:numId="3">
     <w:abstractNumId w:val="0"/>
+  </w:num>
+  <w:num w:numId="4">
+    <w:abstractNumId w:val="3"/>
   </w:num>
 </w:numbering>
 </file>

</xml_diff>

<commit_message>
pierwsze kroki w stronę filtrowania
Dodałem kilka linijek kodu, opis w komentarzach w samym kodzie
</commit_message>
<xml_diff>
--- a/sprints.docx
+++ b/sprints.docx
@@ -287,15 +287,10 @@
       </w:r>
       <w:proofErr w:type="spellEnd"/>
       <w:r>
-        <w:t xml:space="preserve"> </w:t>
-      </w:r>
-      <w:proofErr w:type="spellStart"/>
-      <w:r>
-        <w:t>iltrowania</w:t>
-      </w:r>
-      <w:proofErr w:type="spellEnd"/>
-      <w:r>
-        <w:t xml:space="preserve"> </w:t>
+        <w:t xml:space="preserve"> f</w:t>
+      </w:r>
+      <w:r>
+        <w:t xml:space="preserve">iltrowania </w:t>
       </w:r>
       <w:proofErr w:type="spellStart"/>
       <w:r>

</xml_diff>

<commit_message>
zadania ns sprint 5
</commit_message>
<xml_diff>
--- a/sprints.docx
+++ b/sprints.docx
@@ -316,29 +316,62 @@
       <w:proofErr w:type="spellEnd"/>
     </w:p>
     <w:p>
-      <w:pPr>
-        <w:pStyle w:val="Akapitzlist"/>
-        <w:numPr>
-          <w:ilvl w:val="0"/>
-          <w:numId w:val="4"/>
-        </w:numPr>
-      </w:pPr>
-      <w:r>
-        <w:t xml:space="preserve">baza danych: przechowywanie </w:t>
-      </w:r>
-      <w:proofErr w:type="spellStart"/>
-      <w:r>
-        <w:t>odnosnikow</w:t>
-      </w:r>
-      <w:proofErr w:type="spellEnd"/>
-      <w:r>
-        <w:t xml:space="preserve"> do </w:t>
-      </w:r>
-      <w:proofErr w:type="spellStart"/>
-      <w:r>
-        <w:t>obrazkow</w:t>
-      </w:r>
-      <w:proofErr w:type="spellEnd"/>
+      <w:r>
+        <w:t>SPRINT5</w:t>
+      </w:r>
+    </w:p>
+    <w:p>
+      <w:r>
+        <w:t>ZADANIA:</w:t>
+      </w:r>
+    </w:p>
+    <w:p>
+      <w:pPr>
+        <w:pStyle w:val="Akapitzlist"/>
+        <w:numPr>
+          <w:ilvl w:val="0"/>
+          <w:numId w:val="5"/>
+        </w:numPr>
+      </w:pPr>
+      <w:r>
+        <w:t>Zadanie 1. z poprzedniego sprintu</w:t>
+      </w:r>
+    </w:p>
+    <w:p>
+      <w:pPr>
+        <w:pStyle w:val="Akapitzlist"/>
+        <w:numPr>
+          <w:ilvl w:val="0"/>
+          <w:numId w:val="5"/>
+        </w:numPr>
+      </w:pPr>
+      <w:r>
+        <w:t>implementacja filtrowania po dacie</w:t>
+      </w:r>
+    </w:p>
+    <w:p>
+      <w:pPr>
+        <w:pStyle w:val="Akapitzlist"/>
+        <w:numPr>
+          <w:ilvl w:val="0"/>
+          <w:numId w:val="5"/>
+        </w:numPr>
+      </w:pPr>
+      <w:r>
+        <w:t>ładowanie ikon zespołów/lokali/koncertów (przechowywanie odnośników do plików w bazie)</w:t>
+      </w:r>
+    </w:p>
+    <w:p>
+      <w:pPr>
+        <w:pStyle w:val="Akapitzlist"/>
+        <w:numPr>
+          <w:ilvl w:val="0"/>
+          <w:numId w:val="5"/>
+        </w:numPr>
+      </w:pPr>
+      <w:r>
+        <w:t>grafika: dodanie nazw sekcji, panel logowania/rejestracji</w:t>
+      </w:r>
     </w:p>
     <w:sectPr>
       <w:pgSz w:w="11906" w:h="16838"/>
@@ -696,6 +729,92 @@
       </w:pPr>
     </w:lvl>
   </w:abstractNum>
+  <w:abstractNum w:abstractNumId="4">
+    <w:nsid w:val="78DB2F58"/>
+    <w:multiLevelType w:val="hybridMultilevel"/>
+    <w:tmpl w:val="E4B8F7C4"/>
+    <w:lvl w:ilvl="0" w:tplc="0415000F">
+      <w:start w:val="1"/>
+      <w:numFmt w:val="decimal"/>
+      <w:lvlText w:val="%1."/>
+      <w:lvlJc w:val="left"/>
+      <w:pPr>
+        <w:ind w:left="720" w:hanging="360"/>
+      </w:pPr>
+    </w:lvl>
+    <w:lvl w:ilvl="1" w:tplc="04150019" w:tentative="1">
+      <w:start w:val="1"/>
+      <w:numFmt w:val="lowerLetter"/>
+      <w:lvlText w:val="%2."/>
+      <w:lvlJc w:val="left"/>
+      <w:pPr>
+        <w:ind w:left="1440" w:hanging="360"/>
+      </w:pPr>
+    </w:lvl>
+    <w:lvl w:ilvl="2" w:tplc="0415001B" w:tentative="1">
+      <w:start w:val="1"/>
+      <w:numFmt w:val="lowerRoman"/>
+      <w:lvlText w:val="%3."/>
+      <w:lvlJc w:val="right"/>
+      <w:pPr>
+        <w:ind w:left="2160" w:hanging="180"/>
+      </w:pPr>
+    </w:lvl>
+    <w:lvl w:ilvl="3" w:tplc="0415000F" w:tentative="1">
+      <w:start w:val="1"/>
+      <w:numFmt w:val="decimal"/>
+      <w:lvlText w:val="%4."/>
+      <w:lvlJc w:val="left"/>
+      <w:pPr>
+        <w:ind w:left="2880" w:hanging="360"/>
+      </w:pPr>
+    </w:lvl>
+    <w:lvl w:ilvl="4" w:tplc="04150019" w:tentative="1">
+      <w:start w:val="1"/>
+      <w:numFmt w:val="lowerLetter"/>
+      <w:lvlText w:val="%5."/>
+      <w:lvlJc w:val="left"/>
+      <w:pPr>
+        <w:ind w:left="3600" w:hanging="360"/>
+      </w:pPr>
+    </w:lvl>
+    <w:lvl w:ilvl="5" w:tplc="0415001B" w:tentative="1">
+      <w:start w:val="1"/>
+      <w:numFmt w:val="lowerRoman"/>
+      <w:lvlText w:val="%6."/>
+      <w:lvlJc w:val="right"/>
+      <w:pPr>
+        <w:ind w:left="4320" w:hanging="180"/>
+      </w:pPr>
+    </w:lvl>
+    <w:lvl w:ilvl="6" w:tplc="0415000F" w:tentative="1">
+      <w:start w:val="1"/>
+      <w:numFmt w:val="decimal"/>
+      <w:lvlText w:val="%7."/>
+      <w:lvlJc w:val="left"/>
+      <w:pPr>
+        <w:ind w:left="5040" w:hanging="360"/>
+      </w:pPr>
+    </w:lvl>
+    <w:lvl w:ilvl="7" w:tplc="04150019" w:tentative="1">
+      <w:start w:val="1"/>
+      <w:numFmt w:val="lowerLetter"/>
+      <w:lvlText w:val="%8."/>
+      <w:lvlJc w:val="left"/>
+      <w:pPr>
+        <w:ind w:left="5760" w:hanging="360"/>
+      </w:pPr>
+    </w:lvl>
+    <w:lvl w:ilvl="8" w:tplc="0415001B" w:tentative="1">
+      <w:start w:val="1"/>
+      <w:numFmt w:val="lowerRoman"/>
+      <w:lvlText w:val="%9."/>
+      <w:lvlJc w:val="right"/>
+      <w:pPr>
+        <w:ind w:left="6480" w:hanging="180"/>
+      </w:pPr>
+    </w:lvl>
+  </w:abstractNum>
   <w:num w:numId="1">
     <w:abstractNumId w:val="2"/>
   </w:num>
@@ -707,6 +826,9 @@
   </w:num>
   <w:num w:numId="4">
     <w:abstractNumId w:val="3"/>
+  </w:num>
+  <w:num w:numId="5">
+    <w:abstractNumId w:val="4"/>
   </w:num>
 </w:numbering>
 </file>

</xml_diff>

<commit_message>
Filtrowanie po dacie wersja 1
Pierwsza działająca wersja filtrowania po dacie, którą trzeba jeszcze
poprawić (problem z uwzględnianiem godzin). Do tego zadania na kolejny
sprint.
</commit_message>
<xml_diff>
--- a/sprints.docx
+++ b/sprints.docx
@@ -131,26 +131,13 @@
         </w:numPr>
       </w:pPr>
       <w:r>
-        <w:t xml:space="preserve">podstawowy schemat </w:t>
-      </w:r>
-      <w:proofErr w:type="spellStart"/>
-      <w:r>
-        <w:t>html</w:t>
-      </w:r>
-      <w:proofErr w:type="spellEnd"/>
+        <w:t>podstawowy schemat html</w:t>
+      </w:r>
       <w:r>
         <w:t xml:space="preserve"> (front)</w:t>
       </w:r>
       <w:r>
-        <w:t xml:space="preserve"> do </w:t>
-      </w:r>
-      <w:proofErr w:type="spellStart"/>
-      <w:r>
-        <w:t>wyswietlania</w:t>
-      </w:r>
-      <w:proofErr w:type="spellEnd"/>
-      <w:r>
-        <w:t xml:space="preserve"> tych danych</w:t>
+        <w:t xml:space="preserve"> do wyswietlania tych danych</w:t>
       </w:r>
       <w:r>
         <w:t xml:space="preserve"> (Mateusz)</w:t>
@@ -165,23 +152,7 @@
         </w:numPr>
       </w:pPr>
       <w:r>
-        <w:t xml:space="preserve">jak połączyć bazę danych z </w:t>
-      </w:r>
-      <w:proofErr w:type="spellStart"/>
-      <w:r>
-        <w:t>html'em</w:t>
-      </w:r>
-      <w:proofErr w:type="spellEnd"/>
-      <w:r>
-        <w:t xml:space="preserve">? (Konrad + Olek, znaleźć jakiś </w:t>
-      </w:r>
-      <w:proofErr w:type="spellStart"/>
-      <w:r>
-        <w:t>tutorial</w:t>
-      </w:r>
-      <w:proofErr w:type="spellEnd"/>
-      <w:r>
-        <w:t>)</w:t>
+        <w:t>jak połączyć bazę danych z html'em? (Konrad + Olek, znaleźć jakiś tutorial)</w:t>
       </w:r>
     </w:p>
     <w:p/>
@@ -240,23 +211,7 @@
         </w:numPr>
       </w:pPr>
       <w:r>
-        <w:t xml:space="preserve">podzielenie grafiki na sekcje, zaimplementowanie dotychczasowego </w:t>
-      </w:r>
-      <w:proofErr w:type="spellStart"/>
-      <w:r>
-        <w:t>layout'u</w:t>
-      </w:r>
-      <w:proofErr w:type="spellEnd"/>
-      <w:r>
-        <w:t xml:space="preserve"> do </w:t>
-      </w:r>
-      <w:proofErr w:type="spellStart"/>
-      <w:r>
-        <w:t>html'a</w:t>
-      </w:r>
-      <w:proofErr w:type="spellEnd"/>
-      <w:r>
-        <w:t xml:space="preserve"> (Mateusz)</w:t>
+        <w:t>podzielenie grafiki na sekcje, zaimplementowanie dotychczasowego layout'u do html'a (Mateusz)</w:t>
       </w:r>
     </w:p>
     <w:p>
@@ -334,21 +289,100 @@
         <w:t>za danych: implementacja zapytań</w:t>
       </w:r>
       <w:r>
+        <w:t xml:space="preserve"> mysql</w:t>
+      </w:r>
+      <w:r>
+        <w:t xml:space="preserve"> f</w:t>
+      </w:r>
+      <w:r>
+        <w:t>iltrowania wynikó</w:t>
+      </w:r>
+      <w:r>
+        <w:t>w</w:t>
+      </w:r>
+      <w:r>
+        <w:t>. [Olek + Konrad]</w:t>
+      </w:r>
+    </w:p>
+    <w:p>
+      <w:pPr>
+        <w:pStyle w:val="Akapitzlist"/>
+        <w:numPr>
+          <w:ilvl w:val="0"/>
+          <w:numId w:val="4"/>
+        </w:numPr>
+      </w:pPr>
+      <w:r>
+        <w:t>Front: stworzenie panelu filtró</w:t>
+      </w:r>
+      <w:r>
+        <w:t>w</w:t>
+      </w:r>
+      <w:r>
+        <w:t>. [Mateusz]</w:t>
+      </w:r>
+    </w:p>
+    <w:p>
+      <w:pPr>
+        <w:pStyle w:val="Akapitzlist"/>
+      </w:pPr>
+    </w:p>
+    <w:p>
+      <w:r>
+        <w:rPr>
+          <w:b/>
+        </w:rPr>
+        <w:t>SPRINT</w:t>
+      </w:r>
+      <w:r>
+        <w:rPr>
+          <w:b/>
+        </w:rPr>
         <w:t xml:space="preserve"> </w:t>
       </w:r>
-      <w:proofErr w:type="spellStart"/>
-      <w:r>
-        <w:t>mysql</w:t>
-      </w:r>
-      <w:proofErr w:type="spellEnd"/>
-      <w:r>
-        <w:t xml:space="preserve"> f</w:t>
-      </w:r>
-      <w:r>
-        <w:t>iltrowania wynikó</w:t>
-      </w:r>
-      <w:r>
-        <w:t>w</w:t>
+      <w:r>
+        <w:rPr>
+          <w:b/>
+        </w:rPr>
+        <w:t>5</w:t>
+      </w:r>
+      <w:r>
+        <w:t xml:space="preserve"> (lider: Mateusz)</w:t>
+      </w:r>
+    </w:p>
+    <w:p>
+      <w:r>
+        <w:t>ZADANIA:</w:t>
+      </w:r>
+    </w:p>
+    <w:p>
+      <w:pPr>
+        <w:pStyle w:val="Akapitzlist"/>
+        <w:numPr>
+          <w:ilvl w:val="0"/>
+          <w:numId w:val="5"/>
+        </w:numPr>
+      </w:pPr>
+      <w:r>
+        <w:t>Zadanie 1. z poprzedniego sprintu</w:t>
+      </w:r>
+      <w:r>
+        <w:t>.</w:t>
+      </w:r>
+    </w:p>
+    <w:p>
+      <w:pPr>
+        <w:pStyle w:val="Akapitzlist"/>
+        <w:numPr>
+          <w:ilvl w:val="0"/>
+          <w:numId w:val="5"/>
+        </w:numPr>
+      </w:pPr>
+      <w:r>
+        <w:t>I</w:t>
+      </w:r>
+      <w:r>
+        <w:t>mplementacja filtrowania po dacie</w:t>
       </w:r>
       <w:r>
         <w:t>. [Olek + Konrad]</w:t>
@@ -359,45 +393,61 @@
         <w:pStyle w:val="Akapitzlist"/>
         <w:numPr>
           <w:ilvl w:val="0"/>
-          <w:numId w:val="4"/>
-        </w:numPr>
-      </w:pPr>
-      <w:r>
-        <w:t>Front: stworzenie panelu filtró</w:t>
-      </w:r>
-      <w:r>
-        <w:t>w</w:t>
+          <w:numId w:val="5"/>
+        </w:numPr>
+      </w:pPr>
+      <w:r>
+        <w:t>Ł</w:t>
+      </w:r>
+      <w:r>
+        <w:t>adowanie ikon zespołów/lokali/koncertów (przechowywanie odnośników do plików w bazie)</w:t>
+      </w:r>
+      <w:r>
+        <w:t>. [Olek + Konrad]</w:t>
+      </w:r>
+    </w:p>
+    <w:p>
+      <w:pPr>
+        <w:pStyle w:val="Akapitzlist"/>
+        <w:numPr>
+          <w:ilvl w:val="0"/>
+          <w:numId w:val="5"/>
+        </w:numPr>
+      </w:pPr>
+      <w:r>
+        <w:t>G</w:t>
+      </w:r>
+      <w:r>
+        <w:t>rafika: dodanie nazw sekcji, panel logowania/rejestracji</w:t>
       </w:r>
       <w:r>
         <w:t>. [Mateusz]</w:t>
       </w:r>
     </w:p>
-    <w:p>
-      <w:pPr>
-        <w:pStyle w:val="Akapitzlist"/>
-      </w:pPr>
-    </w:p>
-    <w:p>
-      <w:r>
-        <w:rPr>
-          <w:b/>
-        </w:rPr>
+    <w:p/>
+    <w:p>
+      <w:pPr>
+        <w:rPr>
+          <w:b/>
+        </w:rPr>
+      </w:pPr>
+    </w:p>
+    <w:p>
+      <w:r>
+        <w:rPr>
+          <w:b/>
+        </w:rPr>
+        <w:lastRenderedPageBreak/>
         <w:t>SPRINT</w:t>
       </w:r>
       <w:r>
         <w:rPr>
           <w:b/>
         </w:rPr>
-        <w:t xml:space="preserve"> </w:t>
-      </w:r>
-      <w:r>
-        <w:rPr>
-          <w:b/>
-        </w:rPr>
-        <w:t>5</w:t>
-      </w:r>
-      <w:r>
-        <w:t xml:space="preserve"> (lider: Mateusz)</w:t>
+        <w:t xml:space="preserve"> 6</w:t>
+      </w:r>
+      <w:r>
+        <w:t xml:space="preserve"> (lider: Olek)</w:t>
       </w:r>
     </w:p>
     <w:p>
@@ -410,68 +460,47 @@
         <w:pStyle w:val="Akapitzlist"/>
         <w:numPr>
           <w:ilvl w:val="0"/>
-          <w:numId w:val="5"/>
-        </w:numPr>
-      </w:pPr>
-      <w:r>
-        <w:t>Zadanie 1. z poprzedniego sprintu</w:t>
-      </w:r>
-      <w:r>
-        <w:t>.</w:t>
-      </w:r>
-    </w:p>
-    <w:p>
-      <w:pPr>
-        <w:pStyle w:val="Akapitzlist"/>
-        <w:numPr>
-          <w:ilvl w:val="0"/>
-          <w:numId w:val="5"/>
-        </w:numPr>
-      </w:pPr>
-      <w:r>
-        <w:t>I</w:t>
-      </w:r>
-      <w:r>
-        <w:t>mplementacja filtrowania po dacie</w:t>
-      </w:r>
-      <w:r>
-        <w:t>. [Olek + Konrad]</w:t>
-      </w:r>
-    </w:p>
-    <w:p>
-      <w:pPr>
-        <w:pStyle w:val="Akapitzlist"/>
-        <w:numPr>
-          <w:ilvl w:val="0"/>
-          <w:numId w:val="5"/>
-        </w:numPr>
-      </w:pPr>
-      <w:r>
-        <w:t>Ł</w:t>
-      </w:r>
-      <w:r>
-        <w:t>adowanie ikon zespołów/lokali/koncertów (przechowywanie odnośników do plików w bazie)</w:t>
-      </w:r>
-      <w:r>
-        <w:t>. [Olek + Konrad]</w:t>
-      </w:r>
-    </w:p>
-    <w:p>
-      <w:pPr>
-        <w:pStyle w:val="Akapitzlist"/>
-        <w:numPr>
-          <w:ilvl w:val="0"/>
-          <w:numId w:val="5"/>
-        </w:numPr>
-      </w:pPr>
-      <w:r>
-        <w:t>G</w:t>
-      </w:r>
-      <w:r>
-        <w:t>rafika: dodanie nazw sekcji, panel logowania/rejestracji</w:t>
-      </w:r>
-      <w:r>
-        <w:t>. [Mateusz]</w:t>
+          <w:numId w:val="6"/>
+        </w:numPr>
+      </w:pPr>
+      <w:r>
+        <w:t>Zadanie 4. z poprzedniego sprintu. [Mateusz]</w:t>
+      </w:r>
+    </w:p>
+    <w:p>
+      <w:pPr>
+        <w:pStyle w:val="Akapitzlist"/>
+        <w:numPr>
+          <w:ilvl w:val="0"/>
+          <w:numId w:val="6"/>
+        </w:numPr>
+      </w:pPr>
+      <w:r>
+        <w:t>Dodanie możliwości tworzenia konta zespołu (i wiążące się z tym modyfikacje bazy danych) [Konrad + Olek].</w:t>
+      </w:r>
+    </w:p>
+    <w:p>
+      <w:pPr>
+        <w:pStyle w:val="Akapitzlist"/>
+        <w:numPr>
+          <w:ilvl w:val="0"/>
+          <w:numId w:val="6"/>
+        </w:numPr>
+      </w:pPr>
+      <w:r>
+        <w:t>Front: formularz do rejestracji/logowania konta zespołu (walidacja pól formularza, np. nr telefonu, e-mail itp). [Mateusz]</w:t>
+      </w:r>
+    </w:p>
+    <w:p>
+      <w:pPr>
+        <w:pStyle w:val="Akapitzlist"/>
+        <w:numPr>
+          <w:ilvl w:val="0"/>
+          <w:numId w:val="6"/>
+        </w:numPr>
+      </w:pPr>
+      <w:r>
+        <w:t>Poprawienie filtrowania po dacie (problem z godzinami). [Konrad]</w:t>
       </w:r>
     </w:p>
     <w:sectPr>
@@ -487,6 +516,92 @@
 <file path=word/numbering.xml><?xml version="1.0" encoding="utf-8"?>
 <w:numbering xmlns:ve="http://schemas.openxmlformats.org/markup-compatibility/2006" xmlns:o="urn:schemas-microsoft-com:office:office" xmlns:r="http://schemas.openxmlformats.org/officeDocument/2006/relationships" xmlns:m="http://schemas.openxmlformats.org/officeDocument/2006/math" xmlns:v="urn:schemas-microsoft-com:vml" xmlns:wp="http://schemas.openxmlformats.org/drawingml/2006/wordprocessingDrawing" xmlns:w10="urn:schemas-microsoft-com:office:word" xmlns:w="http://schemas.openxmlformats.org/wordprocessingml/2006/main" xmlns:wne="http://schemas.microsoft.com/office/word/2006/wordml">
   <w:abstractNum w:abstractNumId="0">
+    <w:nsid w:val="23A35794"/>
+    <w:multiLevelType w:val="hybridMultilevel"/>
+    <w:tmpl w:val="30F46882"/>
+    <w:lvl w:ilvl="0" w:tplc="0415000F">
+      <w:start w:val="1"/>
+      <w:numFmt w:val="decimal"/>
+      <w:lvlText w:val="%1."/>
+      <w:lvlJc w:val="left"/>
+      <w:pPr>
+        <w:ind w:left="720" w:hanging="360"/>
+      </w:pPr>
+    </w:lvl>
+    <w:lvl w:ilvl="1" w:tplc="04150019" w:tentative="1">
+      <w:start w:val="1"/>
+      <w:numFmt w:val="lowerLetter"/>
+      <w:lvlText w:val="%2."/>
+      <w:lvlJc w:val="left"/>
+      <w:pPr>
+        <w:ind w:left="1440" w:hanging="360"/>
+      </w:pPr>
+    </w:lvl>
+    <w:lvl w:ilvl="2" w:tplc="0415001B" w:tentative="1">
+      <w:start w:val="1"/>
+      <w:numFmt w:val="lowerRoman"/>
+      <w:lvlText w:val="%3."/>
+      <w:lvlJc w:val="right"/>
+      <w:pPr>
+        <w:ind w:left="2160" w:hanging="180"/>
+      </w:pPr>
+    </w:lvl>
+    <w:lvl w:ilvl="3" w:tplc="0415000F" w:tentative="1">
+      <w:start w:val="1"/>
+      <w:numFmt w:val="decimal"/>
+      <w:lvlText w:val="%4."/>
+      <w:lvlJc w:val="left"/>
+      <w:pPr>
+        <w:ind w:left="2880" w:hanging="360"/>
+      </w:pPr>
+    </w:lvl>
+    <w:lvl w:ilvl="4" w:tplc="04150019" w:tentative="1">
+      <w:start w:val="1"/>
+      <w:numFmt w:val="lowerLetter"/>
+      <w:lvlText w:val="%5."/>
+      <w:lvlJc w:val="left"/>
+      <w:pPr>
+        <w:ind w:left="3600" w:hanging="360"/>
+      </w:pPr>
+    </w:lvl>
+    <w:lvl w:ilvl="5" w:tplc="0415001B" w:tentative="1">
+      <w:start w:val="1"/>
+      <w:numFmt w:val="lowerRoman"/>
+      <w:lvlText w:val="%6."/>
+      <w:lvlJc w:val="right"/>
+      <w:pPr>
+        <w:ind w:left="4320" w:hanging="180"/>
+      </w:pPr>
+    </w:lvl>
+    <w:lvl w:ilvl="6" w:tplc="0415000F" w:tentative="1">
+      <w:start w:val="1"/>
+      <w:numFmt w:val="decimal"/>
+      <w:lvlText w:val="%7."/>
+      <w:lvlJc w:val="left"/>
+      <w:pPr>
+        <w:ind w:left="5040" w:hanging="360"/>
+      </w:pPr>
+    </w:lvl>
+    <w:lvl w:ilvl="7" w:tplc="04150019" w:tentative="1">
+      <w:start w:val="1"/>
+      <w:numFmt w:val="lowerLetter"/>
+      <w:lvlText w:val="%8."/>
+      <w:lvlJc w:val="left"/>
+      <w:pPr>
+        <w:ind w:left="5760" w:hanging="360"/>
+      </w:pPr>
+    </w:lvl>
+    <w:lvl w:ilvl="8" w:tplc="0415001B" w:tentative="1">
+      <w:start w:val="1"/>
+      <w:numFmt w:val="lowerRoman"/>
+      <w:lvlText w:val="%9."/>
+      <w:lvlJc w:val="right"/>
+      <w:pPr>
+        <w:ind w:left="6480" w:hanging="180"/>
+      </w:pPr>
+    </w:lvl>
+  </w:abstractNum>
+  <w:abstractNum w:abstractNumId="1">
     <w:nsid w:val="24DB0DCB"/>
     <w:multiLevelType w:val="hybridMultilevel"/>
     <w:tmpl w:val="94FAB5C6"/>
@@ -572,7 +687,7 @@
       </w:pPr>
     </w:lvl>
   </w:abstractNum>
-  <w:abstractNum w:abstractNumId="1">
+  <w:abstractNum w:abstractNumId="2">
     <w:nsid w:val="29E618F3"/>
     <w:multiLevelType w:val="hybridMultilevel"/>
     <w:tmpl w:val="EFAC246E"/>
@@ -658,7 +773,7 @@
       </w:pPr>
     </w:lvl>
   </w:abstractNum>
-  <w:abstractNum w:abstractNumId="2">
+  <w:abstractNum w:abstractNumId="3">
     <w:nsid w:val="3EF165BE"/>
     <w:multiLevelType w:val="hybridMultilevel"/>
     <w:tmpl w:val="EFAC246E"/>
@@ -744,7 +859,7 @@
       </w:pPr>
     </w:lvl>
   </w:abstractNum>
-  <w:abstractNum w:abstractNumId="3">
+  <w:abstractNum w:abstractNumId="4">
     <w:nsid w:val="41A5132F"/>
     <w:multiLevelType w:val="hybridMultilevel"/>
     <w:tmpl w:val="6B7017A8"/>
@@ -830,7 +945,7 @@
       </w:pPr>
     </w:lvl>
   </w:abstractNum>
-  <w:abstractNum w:abstractNumId="4">
+  <w:abstractNum w:abstractNumId="5">
     <w:nsid w:val="78DB2F58"/>
     <w:multiLevelType w:val="hybridMultilevel"/>
     <w:tmpl w:val="E4B8F7C4"/>
@@ -917,19 +1032,22 @@
     </w:lvl>
   </w:abstractNum>
   <w:num w:numId="1">
+    <w:abstractNumId w:val="3"/>
+  </w:num>
+  <w:num w:numId="2">
     <w:abstractNumId w:val="2"/>
   </w:num>
-  <w:num w:numId="2">
+  <w:num w:numId="3">
     <w:abstractNumId w:val="1"/>
   </w:num>
-  <w:num w:numId="3">
-    <w:abstractNumId w:val="0"/>
-  </w:num>
   <w:num w:numId="4">
-    <w:abstractNumId w:val="3"/>
+    <w:abstractNumId w:val="4"/>
   </w:num>
   <w:num w:numId="5">
-    <w:abstractNumId w:val="4"/>
+    <w:abstractNumId w:val="5"/>
+  </w:num>
+  <w:num w:numId="6">
+    <w:abstractNumId w:val="0"/>
   </w:num>
 </w:numbering>
 </file>

</xml_diff>